<commit_message>
Update report and appendice
</commit_message>
<xml_diff>
--- a/report/APPENDICES.docx
+++ b/report/APPENDICES.docx
@@ -247,6 +247,30 @@
           <w:szCs w:val="18"/>
         </w:rPr>
         <w:t>Changes to ODK Source Code</w:t>
+      </w:r>
+    </w:p>
+    <w:p>
+      <w:pPr>
+        <w:numPr>
+          <w:ilvl w:val="0"/>
+          <w:numId w:val="9"/>
+        </w:numPr>
+        <w:textAlignment w:val="baseline"/>
+        <w:rPr>
+          <w:rFonts w:ascii="Times New Roman" w:hAnsi="Times New Roman"/>
+          <w:color w:val="000000"/>
+          <w:sz w:val="18"/>
+          <w:szCs w:val="18"/>
+        </w:rPr>
+      </w:pPr>
+      <w:r>
+        <w:rPr>
+          <w:rFonts w:ascii="Times New Roman" w:hAnsi="Times New Roman"/>
+          <w:color w:val="000000"/>
+          <w:sz w:val="18"/>
+          <w:szCs w:val="18"/>
+        </w:rPr>
+        <w:t>Table 1: List of related work</w:t>
       </w:r>
     </w:p>
     <w:p/>
@@ -4339,14 +4363,7 @@
           <w:rFonts w:ascii="Times New Roman" w:hAnsi="Times New Roman" w:cs="Times New Roman"/>
           <w:b/>
         </w:rPr>
-        <w:t>2</w:t>
-      </w:r>
-      <w:r>
-        <w:rPr>
-          <w:rFonts w:ascii="Times New Roman" w:hAnsi="Times New Roman" w:cs="Times New Roman"/>
-          <w:b/>
-        </w:rPr>
-        <w:t>.2: “Choices” sheet</w:t>
+        <w:t>2.2: “Choices” sheet</w:t>
       </w:r>
     </w:p>
     <w:p>
@@ -5378,14 +5395,7 @@
           <w:rFonts w:ascii="Times New Roman" w:hAnsi="Times New Roman" w:cs="Times New Roman"/>
           <w:b/>
         </w:rPr>
-        <w:t>2</w:t>
-      </w:r>
-      <w:r>
-        <w:rPr>
-          <w:rFonts w:ascii="Times New Roman" w:hAnsi="Times New Roman" w:cs="Times New Roman"/>
-          <w:b/>
-        </w:rPr>
-        <w:t>.3: “calculates” sheet</w:t>
+        <w:t>2.3: “calculates” sheet</w:t>
       </w:r>
     </w:p>
     <w:p>
@@ -5838,14 +5848,7 @@
           <w:rFonts w:ascii="Times New Roman" w:hAnsi="Times New Roman" w:cs="Times New Roman"/>
           <w:b/>
         </w:rPr>
-        <w:t>2</w:t>
-      </w:r>
-      <w:r>
-        <w:rPr>
-          <w:rFonts w:ascii="Times New Roman" w:hAnsi="Times New Roman" w:cs="Times New Roman"/>
-          <w:b/>
-        </w:rPr>
-        <w:t>.4: “</w:t>
+        <w:t>2.4: “</w:t>
       </w:r>
       <w:proofErr w:type="spellStart"/>
       <w:r>
@@ -6296,14 +6299,7 @@
           <w:rFonts w:ascii="Times New Roman" w:hAnsi="Times New Roman" w:cs="Times New Roman"/>
           <w:b/>
         </w:rPr>
-        <w:t>2</w:t>
-      </w:r>
-      <w:r>
-        <w:rPr>
-          <w:rFonts w:ascii="Times New Roman" w:hAnsi="Times New Roman" w:cs="Times New Roman"/>
-          <w:b/>
-        </w:rPr>
-        <w:t>.5: “settings” sheet</w:t>
+        <w:t>2.5: “settings” sheet</w:t>
       </w:r>
     </w:p>
     <w:p>
@@ -10938,8 +10934,6 @@
           <w:szCs w:val="18"/>
         </w:rPr>
       </w:pPr>
-      <w:bookmarkStart w:id="0" w:name="_GoBack"/>
-      <w:bookmarkEnd w:id="0"/>
     </w:p>
     <w:p>
       <w:pPr>
@@ -11214,6 +11208,8 @@
         </w:rPr>
         <w:t>event.special.swipe.horizontalDistanceThreshold</w:t>
       </w:r>
+      <w:bookmarkStart w:id="0" w:name="_GoBack"/>
+      <w:bookmarkEnd w:id="0"/>
       <w:proofErr w:type="spellEnd"/>
       <w:proofErr w:type="gramEnd"/>
       <w:r>
@@ -11252,6 +11248,66 @@
           <w:szCs w:val="18"/>
         </w:rPr>
       </w:pPr>
+    </w:p>
+    <w:p>
+      <w:pPr>
+        <w:pStyle w:val="Heading1"/>
+      </w:pPr>
+      <w:r>
+        <w:t>TABLE 1: List of Related Work</w:t>
+      </w:r>
+    </w:p>
+    <w:p>
+      <w:pPr>
+        <w:pStyle w:val="normal0"/>
+        <w:rPr>
+          <w:rFonts w:ascii="Times New Roman" w:hAnsi="Times New Roman" w:cs="Times New Roman"/>
+          <w:sz w:val="18"/>
+          <w:szCs w:val="18"/>
+        </w:rPr>
+      </w:pPr>
+      <w:r>
+        <w:rPr>
+          <w:rFonts w:ascii="Times New Roman" w:hAnsi="Times New Roman" w:cs="Times New Roman"/>
+          <w:noProof/>
+          <w:sz w:val="18"/>
+          <w:szCs w:val="18"/>
+          <w:lang w:eastAsia="en-US"/>
+        </w:rPr>
+        <w:drawing>
+          <wp:inline distT="0" distB="0" distL="0" distR="0" wp14:anchorId="3FC01791" wp14:editId="4754E6D3">
+            <wp:extent cx="5876925" cy="3667125"/>
+            <wp:effectExtent l="0" t="0" r="0" b="0"/>
+            <wp:docPr id="4" name="image06.png"/>
+            <wp:cNvGraphicFramePr/>
+            <a:graphic xmlns:a="http://schemas.openxmlformats.org/drawingml/2006/main">
+              <a:graphicData uri="http://schemas.openxmlformats.org/drawingml/2006/picture">
+                <pic:pic xmlns:pic="http://schemas.openxmlformats.org/drawingml/2006/picture">
+                  <pic:nvPicPr>
+                    <pic:cNvPr id="0" name="image06.png"/>
+                    <pic:cNvPicPr preferRelativeResize="0"/>
+                  </pic:nvPicPr>
+                  <pic:blipFill>
+                    <a:blip r:embed="rId9"/>
+                    <a:stretch>
+                      <a:fillRect/>
+                    </a:stretch>
+                  </pic:blipFill>
+                  <pic:spPr>
+                    <a:xfrm>
+                      <a:off x="0" y="0"/>
+                      <a:ext cx="5876925" cy="3667125"/>
+                    </a:xfrm>
+                    <a:prstGeom prst="rect">
+                      <a:avLst/>
+                    </a:prstGeom>
+                  </pic:spPr>
+                </pic:pic>
+              </a:graphicData>
+            </a:graphic>
+          </wp:inline>
+        </w:drawing>
+      </w:r>
     </w:p>
     <w:p>
       <w:pPr>
@@ -14569,6 +14625,46 @@
       </w:tblCellMar>
     </w:tblPr>
   </w:style>
+  <w:style w:type="paragraph" w:customStyle="1" w:styleId="normal0">
+    <w:name w:val="normal"/>
+    <w:rsid w:val="006C03B3"/>
+    <w:pPr>
+      <w:spacing w:line="276" w:lineRule="auto"/>
+    </w:pPr>
+    <w:rPr>
+      <w:rFonts w:ascii="Arial" w:eastAsia="Arial" w:hAnsi="Arial" w:cs="Arial"/>
+      <w:color w:val="000000"/>
+      <w:sz w:val="22"/>
+      <w:lang w:eastAsia="ja-JP"/>
+    </w:rPr>
+  </w:style>
+  <w:style w:type="paragraph" w:styleId="BalloonText">
+    <w:name w:val="Balloon Text"/>
+    <w:basedOn w:val="Normal"/>
+    <w:link w:val="BalloonTextChar"/>
+    <w:uiPriority w:val="99"/>
+    <w:semiHidden/>
+    <w:unhideWhenUsed/>
+    <w:rsid w:val="006C03B3"/>
+    <w:rPr>
+      <w:rFonts w:ascii="Lucida Grande" w:hAnsi="Lucida Grande"/>
+      <w:sz w:val="18"/>
+      <w:szCs w:val="18"/>
+    </w:rPr>
+  </w:style>
+  <w:style w:type="character" w:customStyle="1" w:styleId="BalloonTextChar">
+    <w:name w:val="Balloon Text Char"/>
+    <w:basedOn w:val="DefaultParagraphFont"/>
+    <w:link w:val="BalloonText"/>
+    <w:uiPriority w:val="99"/>
+    <w:semiHidden/>
+    <w:rsid w:val="006C03B3"/>
+    <w:rPr>
+      <w:rFonts w:ascii="Lucida Grande" w:hAnsi="Lucida Grande"/>
+      <w:sz w:val="18"/>
+      <w:szCs w:val="18"/>
+    </w:rPr>
+  </w:style>
 </w:styles>
 </file>
 
@@ -15138,6 +15234,46 @@
       </w:tblCellMar>
     </w:tblPr>
   </w:style>
+  <w:style w:type="paragraph" w:customStyle="1" w:styleId="normal0">
+    <w:name w:val="normal"/>
+    <w:rsid w:val="006C03B3"/>
+    <w:pPr>
+      <w:spacing w:line="276" w:lineRule="auto"/>
+    </w:pPr>
+    <w:rPr>
+      <w:rFonts w:ascii="Arial" w:eastAsia="Arial" w:hAnsi="Arial" w:cs="Arial"/>
+      <w:color w:val="000000"/>
+      <w:sz w:val="22"/>
+      <w:lang w:eastAsia="ja-JP"/>
+    </w:rPr>
+  </w:style>
+  <w:style w:type="paragraph" w:styleId="BalloonText">
+    <w:name w:val="Balloon Text"/>
+    <w:basedOn w:val="Normal"/>
+    <w:link w:val="BalloonTextChar"/>
+    <w:uiPriority w:val="99"/>
+    <w:semiHidden/>
+    <w:unhideWhenUsed/>
+    <w:rsid w:val="006C03B3"/>
+    <w:rPr>
+      <w:rFonts w:ascii="Lucida Grande" w:hAnsi="Lucida Grande"/>
+      <w:sz w:val="18"/>
+      <w:szCs w:val="18"/>
+    </w:rPr>
+  </w:style>
+  <w:style w:type="character" w:customStyle="1" w:styleId="BalloonTextChar">
+    <w:name w:val="Balloon Text Char"/>
+    <w:basedOn w:val="DefaultParagraphFont"/>
+    <w:link w:val="BalloonText"/>
+    <w:uiPriority w:val="99"/>
+    <w:semiHidden/>
+    <w:rsid w:val="006C03B3"/>
+    <w:rPr>
+      <w:rFonts w:ascii="Lucida Grande" w:hAnsi="Lucida Grande"/>
+      <w:sz w:val="18"/>
+      <w:szCs w:val="18"/>
+    </w:rPr>
+  </w:style>
 </w:styles>
 </file>
 

</xml_diff>